<commit_message>
修改：     bugList.docx 	修改：     c++CodeStyle/codestyle.cc
</commit_message>
<xml_diff>
--- a/bugList.docx
+++ b/bugList.docx
@@ -689,16 +689,89 @@
         <w:shd w:val="clear" w:color="auto" w:fill="FEFEFE"/>
         <w:spacing w:before="0" w:beforeAutospacing="0" w:after="0" w:afterAutospacing="0" w:line="460" w:lineRule="exact"/>
         <w:rPr>
-          <w:rFonts w:hint="eastAsia" w:ascii="Helvetica" w:hAnsi="Helvetica" w:cs="Helvetica"/>
-          <w:color w:val="333333"/>
-        </w:rPr>
-      </w:pPr>
-      <w:r>
-        <w:rPr>
           <w:rFonts w:hint="default" w:ascii="Helvetica" w:hAnsi="Helvetica" w:cs="Helvetica"/>
           <w:color w:val="333333"/>
         </w:rPr>
+      </w:pPr>
+      <w:r>
+        <w:rPr>
+          <w:rFonts w:hint="default" w:ascii="Helvetica" w:hAnsi="Helvetica" w:cs="Helvetica"/>
+          <w:color w:val="333333"/>
+        </w:rPr>
         <w:t>原因1：类中有对象成员，但类的初始化类表中没有为该成员进行初始化操作</w:t>
+      </w:r>
+    </w:p>
+    <w:p>
+      <w:pPr>
+        <w:pStyle w:val="2"/>
+        <w:keepNext w:val="0"/>
+        <w:keepLines w:val="0"/>
+        <w:pageBreakBefore w:val="0"/>
+        <w:widowControl/>
+        <w:shd w:val="clear" w:color="auto" w:fill="FEFEFE"/>
+        <w:kinsoku/>
+        <w:wordWrap w:val="0"/>
+        <w:overflowPunct/>
+        <w:topLinePunct w:val="0"/>
+        <w:autoSpaceDE/>
+        <w:autoSpaceDN/>
+        <w:bidi w:val="0"/>
+        <w:adjustRightInd/>
+        <w:snapToGrid/>
+        <w:spacing w:before="0" w:beforeAutospacing="0" w:after="0" w:afterAutospacing="0" w:line="460" w:lineRule="exact"/>
+        <w:textAlignment w:val="auto"/>
+        <w:outlineLvl w:val="9"/>
+        <w:rPr>
+          <w:rFonts w:hint="eastAsia" w:ascii="Helvetica" w:hAnsi="Helvetica" w:cs="Helvetica"/>
+          <w:color w:val="333333"/>
+        </w:rPr>
+      </w:pPr>
+      <w:r>
+        <w:rPr>
+          <w:rFonts w:hint="default" w:ascii="Helvetica" w:hAnsi="Helvetica" w:cs="Helvetica"/>
+          <w:color w:val="333333"/>
+        </w:rPr>
+        <w:t>问题7：编译时出现如</w:t>
+      </w:r>
+      <w:r>
+        <w:rPr>
+          <w:rFonts w:hint="eastAsia" w:ascii="Helvetica" w:hAnsi="Helvetica" w:cs="Helvetica"/>
+          <w:color w:val="333333"/>
+        </w:rPr>
+        <w:t xml:space="preserve">error: default argument given for parameter 1 of 'bool robotdriver::SerialDriver::init(int, int)' [-fpermissive] bool SerialDriver::init(/*const std::string&amp; port_name,*/const int baud_rate=115200,const int data_size=8) </w:t>
+      </w:r>
+    </w:p>
+    <w:p>
+      <w:pPr>
+        <w:pStyle w:val="2"/>
+        <w:keepNext w:val="0"/>
+        <w:keepLines w:val="0"/>
+        <w:pageBreakBefore w:val="0"/>
+        <w:widowControl/>
+        <w:shd w:val="clear" w:color="auto" w:fill="FEFEFE"/>
+        <w:kinsoku/>
+        <w:wordWrap w:val="0"/>
+        <w:overflowPunct/>
+        <w:topLinePunct w:val="0"/>
+        <w:autoSpaceDE/>
+        <w:autoSpaceDN/>
+        <w:bidi w:val="0"/>
+        <w:adjustRightInd/>
+        <w:snapToGrid/>
+        <w:spacing w:before="0" w:beforeAutospacing="0" w:after="0" w:afterAutospacing="0" w:line="460" w:lineRule="exact"/>
+        <w:textAlignment w:val="auto"/>
+        <w:outlineLvl w:val="9"/>
+        <w:rPr>
+          <w:rFonts w:hint="eastAsia" w:ascii="Helvetica" w:hAnsi="Helvetica" w:cs="Helvetica"/>
+          <w:color w:val="333333"/>
+        </w:rPr>
+      </w:pPr>
+      <w:r>
+        <w:rPr>
+          <w:rFonts w:hint="default" w:ascii="Helvetica" w:hAnsi="Helvetica" w:cs="Helvetica"/>
+          <w:color w:val="333333"/>
+        </w:rPr>
+        <w:t>原因1：设置默认参数时，把声明和定义部分都设置了缺省值，只需要在其中一个地方，不用两个都设，会报错。</w:t>
       </w:r>
       <w:bookmarkStart w:id="0" w:name="_GoBack"/>
       <w:bookmarkEnd w:id="0"/>

</xml_diff>